<commit_message>
doc con detalles del examen
</commit_message>
<xml_diff>
--- a/Indicaciones para el examen.docx
+++ b/Indicaciones para el examen.docx
@@ -9,6 +9,270 @@
       <w:r>
         <w:t>Indicaciones para el examen</w:t>
       </w:r>
+    </w:p>
+    <w:p/>
+    <w:sdt>
+      <w:sdtPr>
+        <w:id w:val="573935328"/>
+        <w:docPartObj>
+          <w:docPartGallery w:val="Table of Contents"/>
+          <w:docPartUnique/>
+        </w:docPartObj>
+      </w:sdtPr>
+      <w:sdtEndPr>
+        <w:rPr>
+          <w:rFonts w:asciiTheme="minorHAnsi" w:eastAsiaTheme="minorHAnsi" w:hAnsiTheme="minorHAnsi" w:cstheme="minorBidi"/>
+          <w:b/>
+          <w:bCs/>
+          <w:color w:val="auto"/>
+          <w:sz w:val="22"/>
+          <w:szCs w:val="22"/>
+          <w:lang w:eastAsia="en-US"/>
+        </w:rPr>
+      </w:sdtEndPr>
+      <w:sdtContent>
+        <w:p>
+          <w:pPr>
+            <w:pStyle w:val="TtuloTDC"/>
+          </w:pPr>
+          <w:r>
+            <w:t>Contenido</w:t>
+          </w:r>
+        </w:p>
+        <w:p>
+          <w:pPr>
+            <w:pStyle w:val="TDC2"/>
+            <w:tabs>
+              <w:tab w:val="right" w:leader="dot" w:pos="8494"/>
+            </w:tabs>
+            <w:rPr>
+              <w:noProof/>
+            </w:rPr>
+          </w:pPr>
+          <w:r>
+            <w:fldChar w:fldCharType="begin"/>
+          </w:r>
+          <w:r>
+            <w:instrText xml:space="preserve"> TOC \o "1-3" \h \z \u </w:instrText>
+          </w:r>
+          <w:r>
+            <w:fldChar w:fldCharType="separate"/>
+          </w:r>
+          <w:hyperlink w:anchor="_Toc103686828" w:history="1">
+            <w:r>
+              <w:rPr>
+                <w:rStyle w:val="Hipervnculo"/>
+                <w:noProof/>
+              </w:rPr>
+              <w:t>Comandos Maven:</w:t>
+            </w:r>
+            <w:r>
+              <w:rPr>
+                <w:noProof/>
+                <w:webHidden/>
+              </w:rPr>
+              <w:tab/>
+            </w:r>
+            <w:r>
+              <w:rPr>
+                <w:noProof/>
+                <w:webHidden/>
+              </w:rPr>
+              <w:fldChar w:fldCharType="begin"/>
+            </w:r>
+            <w:r>
+              <w:rPr>
+                <w:noProof/>
+                <w:webHidden/>
+              </w:rPr>
+              <w:instrText xml:space="preserve"> PAGEREF _Toc103686828 \h </w:instrText>
+            </w:r>
+            <w:r>
+              <w:rPr>
+                <w:noProof/>
+                <w:webHidden/>
+              </w:rPr>
+            </w:r>
+            <w:r>
+              <w:rPr>
+                <w:noProof/>
+                <w:webHidden/>
+              </w:rPr>
+              <w:fldChar w:fldCharType="separate"/>
+            </w:r>
+            <w:r>
+              <w:rPr>
+                <w:noProof/>
+                <w:webHidden/>
+              </w:rPr>
+              <w:t>1</w:t>
+            </w:r>
+            <w:r>
+              <w:rPr>
+                <w:noProof/>
+                <w:webHidden/>
+              </w:rPr>
+              <w:fldChar w:fldCharType="end"/>
+            </w:r>
+          </w:hyperlink>
+        </w:p>
+        <w:p>
+          <w:pPr>
+            <w:pStyle w:val="TDC2"/>
+            <w:tabs>
+              <w:tab w:val="right" w:leader="dot" w:pos="8494"/>
+            </w:tabs>
+            <w:rPr>
+              <w:noProof/>
+            </w:rPr>
+          </w:pPr>
+          <w:hyperlink w:anchor="_Toc103686829" w:history="1">
+            <w:r>
+              <w:rPr>
+                <w:rStyle w:val="Hipervnculo"/>
+                <w:noProof/>
+              </w:rPr>
+              <w:t>Cómo teníamos organizado el proyecto:</w:t>
+            </w:r>
+            <w:r>
+              <w:rPr>
+                <w:noProof/>
+                <w:webHidden/>
+              </w:rPr>
+              <w:tab/>
+            </w:r>
+            <w:r>
+              <w:rPr>
+                <w:noProof/>
+                <w:webHidden/>
+              </w:rPr>
+              <w:fldChar w:fldCharType="begin"/>
+            </w:r>
+            <w:r>
+              <w:rPr>
+                <w:noProof/>
+                <w:webHidden/>
+              </w:rPr>
+              <w:instrText xml:space="preserve"> PAGEREF _Toc103686829 \h </w:instrText>
+            </w:r>
+            <w:r>
+              <w:rPr>
+                <w:noProof/>
+                <w:webHidden/>
+              </w:rPr>
+            </w:r>
+            <w:r>
+              <w:rPr>
+                <w:noProof/>
+                <w:webHidden/>
+              </w:rPr>
+              <w:fldChar w:fldCharType="separate"/>
+            </w:r>
+            <w:r>
+              <w:rPr>
+                <w:noProof/>
+                <w:webHidden/>
+              </w:rPr>
+              <w:t>1</w:t>
+            </w:r>
+            <w:r>
+              <w:rPr>
+                <w:noProof/>
+                <w:webHidden/>
+              </w:rPr>
+              <w:fldChar w:fldCharType="end"/>
+            </w:r>
+          </w:hyperlink>
+        </w:p>
+        <w:p>
+          <w:pPr>
+            <w:pStyle w:val="TDC2"/>
+            <w:tabs>
+              <w:tab w:val="right" w:leader="dot" w:pos="8494"/>
+            </w:tabs>
+            <w:rPr>
+              <w:noProof/>
+            </w:rPr>
+          </w:pPr>
+          <w:hyperlink w:anchor="_Toc103686830" w:history="1">
+            <w:r>
+              <w:rPr>
+                <w:rStyle w:val="Hipervnculo"/>
+                <w:noProof/>
+              </w:rPr>
+              <w:t>Cómo añadir un campo nuevo a un pedido por websocket</w:t>
+            </w:r>
+            <w:r>
+              <w:rPr>
+                <w:noProof/>
+                <w:webHidden/>
+              </w:rPr>
+              <w:tab/>
+            </w:r>
+            <w:r>
+              <w:rPr>
+                <w:noProof/>
+                <w:webHidden/>
+              </w:rPr>
+              <w:fldChar w:fldCharType="begin"/>
+            </w:r>
+            <w:r>
+              <w:rPr>
+                <w:noProof/>
+                <w:webHidden/>
+              </w:rPr>
+              <w:instrText xml:space="preserve"> PAGEREF _Toc103686830 \h </w:instrText>
+            </w:r>
+            <w:r>
+              <w:rPr>
+                <w:noProof/>
+                <w:webHidden/>
+              </w:rPr>
+            </w:r>
+            <w:r>
+              <w:rPr>
+                <w:noProof/>
+                <w:webHidden/>
+              </w:rPr>
+              <w:fldChar w:fldCharType="separate"/>
+            </w:r>
+            <w:r>
+              <w:rPr>
+                <w:noProof/>
+                <w:webHidden/>
+              </w:rPr>
+              <w:t>9</w:t>
+            </w:r>
+            <w:r>
+              <w:rPr>
+                <w:noProof/>
+                <w:webHidden/>
+              </w:rPr>
+              <w:fldChar w:fldCharType="end"/>
+            </w:r>
+          </w:hyperlink>
+        </w:p>
+        <w:p>
+          <w:r>
+            <w:rPr>
+              <w:b/>
+              <w:bCs/>
+            </w:rPr>
+            <w:fldChar w:fldCharType="end"/>
+          </w:r>
+        </w:p>
+      </w:sdtContent>
+    </w:sdt>
+    <w:p/>
+    <w:p>
+      <w:pPr>
+        <w:pStyle w:val="Ttulo2"/>
+      </w:pPr>
+      <w:bookmarkStart w:id="0" w:name="_Toc103686828"/>
+      <w:r>
+        <w:t>Comandos Maven:</w:t>
+      </w:r>
+      <w:bookmarkEnd w:id="0"/>
     </w:p>
     <w:p>
       <w:r>
@@ -75,7 +339,15 @@
     </w:p>
     <w:p>
       <w:r>
-        <w:t xml:space="preserve">Para cerrarlo ctrl+C y sí. </w:t>
+        <w:t xml:space="preserve">Para cerrarlo </w:t>
+      </w:r>
+      <w:proofErr w:type="spellStart"/>
+      <w:r>
+        <w:t>ctrl+C</w:t>
+      </w:r>
+      <w:proofErr w:type="spellEnd"/>
+      <w:r>
+        <w:t xml:space="preserve"> y sí. </w:t>
       </w:r>
     </w:p>
     <w:p/>
@@ -83,9 +355,12 @@
       <w:pPr>
         <w:pStyle w:val="Ttulo2"/>
       </w:pPr>
-      <w:r>
+      <w:bookmarkStart w:id="1" w:name="_Toc103686829"/>
+      <w:r>
+        <w:lastRenderedPageBreak/>
         <w:t>Cómo teníamos organizado el proyecto:</w:t>
       </w:r>
+      <w:bookmarkEnd w:id="1"/>
     </w:p>
     <w:p>
       <w:r>
@@ -523,10 +798,17 @@
       <w:pPr>
         <w:pStyle w:val="Ttulo2"/>
       </w:pPr>
+      <w:bookmarkStart w:id="2" w:name="_Toc103686830"/>
       <w:r>
         <w:lastRenderedPageBreak/>
-        <w:t>Cómo añadir un campo nuevo a un pedido por websocket</w:t>
-      </w:r>
+        <w:t xml:space="preserve">Cómo añadir un campo nuevo a un pedido por </w:t>
+      </w:r>
+      <w:proofErr w:type="spellStart"/>
+      <w:r>
+        <w:t>websocket</w:t>
+      </w:r>
+      <w:bookmarkEnd w:id="2"/>
+      <w:proofErr w:type="spellEnd"/>
     </w:p>
     <w:p>
       <w:r>
@@ -538,15 +820,36 @@
         <w:t>ESTOS CAMBIOS SOLO SON PARA LOS OBJETOS QUE VIENEN DE WEBSOCKET, EN CUANTO ACTUALICES COGERÁ LA PLANTILLA QUE ESTÉ EN HTML</w:t>
       </w:r>
       <w:r>
-        <w:t>, si quieres que se añada a los pedidos siempre aunque se actualice, tendrás que modificar el html</w:t>
-      </w:r>
+        <w:t xml:space="preserve">, si quieres que se añada a los pedidos </w:t>
+      </w:r>
+      <w:proofErr w:type="gramStart"/>
+      <w:r>
+        <w:t>siempre</w:t>
+      </w:r>
+      <w:proofErr w:type="gramEnd"/>
+      <w:r>
+        <w:t xml:space="preserve"> aunque se actualice, tendrás que modificar el </w:t>
+      </w:r>
+      <w:proofErr w:type="spellStart"/>
+      <w:r>
+        <w:t>html</w:t>
+      </w:r>
+      <w:proofErr w:type="spellEnd"/>
       <w:r>
         <w:t>.</w:t>
       </w:r>
     </w:p>
     <w:p>
       <w:r>
-        <w:t>Lo primero es añadir el atributo a la clase y comprobar que tiene get:</w:t>
+        <w:t xml:space="preserve">Lo primero es añadir el atributo a la clase y comprobar que tiene </w:t>
+      </w:r>
+      <w:proofErr w:type="spellStart"/>
+      <w:r>
+        <w:t>get</w:t>
+      </w:r>
+      <w:proofErr w:type="spellEnd"/>
+      <w:r>
+        <w:t>:</w:t>
       </w:r>
     </w:p>
     <w:p>
@@ -594,8 +897,37 @@
     <w:p>
       <w:r>
         <w:lastRenderedPageBreak/>
-        <w:t>Ahora en el rootController vamos al método de nuevoPedido y lo añadimos al string jsonForWebSocket</w:t>
-      </w:r>
+        <w:t xml:space="preserve">Ahora en el </w:t>
+      </w:r>
+      <w:proofErr w:type="spellStart"/>
+      <w:r>
+        <w:t>rootController</w:t>
+      </w:r>
+      <w:proofErr w:type="spellEnd"/>
+      <w:r>
+        <w:t xml:space="preserve"> vamos al método de </w:t>
+      </w:r>
+      <w:proofErr w:type="spellStart"/>
+      <w:r>
+        <w:t>nuevoPedido</w:t>
+      </w:r>
+      <w:proofErr w:type="spellEnd"/>
+      <w:r>
+        <w:t xml:space="preserve"> y lo añadimos al </w:t>
+      </w:r>
+      <w:proofErr w:type="spellStart"/>
+      <w:r>
+        <w:t>string</w:t>
+      </w:r>
+      <w:proofErr w:type="spellEnd"/>
+      <w:r>
+        <w:t xml:space="preserve"> </w:t>
+      </w:r>
+      <w:proofErr w:type="spellStart"/>
+      <w:r>
+        <w:t>jsonForWebSocket</w:t>
+      </w:r>
+      <w:proofErr w:type="spellEnd"/>
       <w:r>
         <w:rPr>
           <w:noProof/>
@@ -639,7 +971,31 @@
     </w:p>
     <w:p>
       <w:r>
-        <w:t>Ahora vamos a pedidosEmpleado.js y añadimos el atributo sacándolo del objeto que nos da el websocket (m) y especificando el nombre que le habíamos puesto en el json (fechaPedido).</w:t>
+        <w:t xml:space="preserve">Ahora vamos a pedidosEmpleado.js y añadimos el atributo sacándolo del objeto que nos da el </w:t>
+      </w:r>
+      <w:proofErr w:type="spellStart"/>
+      <w:r>
+        <w:t>websocket</w:t>
+      </w:r>
+      <w:proofErr w:type="spellEnd"/>
+      <w:r>
+        <w:t xml:space="preserve"> (m) y especificando el nombre que le habíamos puesto en el </w:t>
+      </w:r>
+      <w:proofErr w:type="spellStart"/>
+      <w:r>
+        <w:t>json</w:t>
+      </w:r>
+      <w:proofErr w:type="spellEnd"/>
+      <w:r>
+        <w:t xml:space="preserve"> (</w:t>
+      </w:r>
+      <w:proofErr w:type="spellStart"/>
+      <w:r>
+        <w:t>fechaPedido</w:t>
+      </w:r>
+      <w:proofErr w:type="spellEnd"/>
+      <w:r>
+        <w:t>).</w:t>
       </w:r>
     </w:p>
     <w:p>
@@ -687,12 +1043,44 @@
     </w:p>
     <w:p>
       <w:r>
-        <w:t>En caso de que quisiéramos meterlo en otra estructura que no sea el div principal de los detalles del pedido, tendrás que crear el contenedor nuevo más abajo con código js e incluir este atributo dentro de él para que aparezca.</w:t>
-      </w:r>
-    </w:p>
-    <w:p>
-      <w:r>
-        <w:t>Guardamos y actualizamos maiven porque hemos hecho cambios en el controller. Ahora tenemos que abrir la pestaña de hacer pedido y pedidos para ver si funciona:</w:t>
+        <w:t xml:space="preserve">En caso de que quisiéramos meterlo en otra estructura que no sea el </w:t>
+      </w:r>
+      <w:proofErr w:type="spellStart"/>
+      <w:r>
+        <w:t>div</w:t>
+      </w:r>
+      <w:proofErr w:type="spellEnd"/>
+      <w:r>
+        <w:t xml:space="preserve"> principal de los detalles del pedido, tendrás que crear el contenedor nuevo más abajo con código </w:t>
+      </w:r>
+      <w:proofErr w:type="spellStart"/>
+      <w:r>
+        <w:t>js</w:t>
+      </w:r>
+      <w:proofErr w:type="spellEnd"/>
+      <w:r>
+        <w:t xml:space="preserve"> e incluir este atributo dentro de él para que aparezca.</w:t>
+      </w:r>
+    </w:p>
+    <w:p>
+      <w:r>
+        <w:t xml:space="preserve">Guardamos y actualizamos </w:t>
+      </w:r>
+      <w:proofErr w:type="spellStart"/>
+      <w:r>
+        <w:t>maiven</w:t>
+      </w:r>
+      <w:proofErr w:type="spellEnd"/>
+      <w:r>
+        <w:t xml:space="preserve"> porque hemos hecho cambios en el </w:t>
+      </w:r>
+      <w:proofErr w:type="spellStart"/>
+      <w:r>
+        <w:t>controller</w:t>
+      </w:r>
+      <w:proofErr w:type="spellEnd"/>
+      <w:r>
+        <w:t>. Ahora tenemos que abrir la pestaña de hacer pedido y pedidos para ver si funciona:</w:t>
       </w:r>
     </w:p>
     <w:p/>
@@ -1269,6 +1657,27 @@
     <w:name w:val="Normal"/>
     <w:qFormat/>
   </w:style>
+  <w:style w:type="paragraph" w:styleId="Ttulo1">
+    <w:name w:val="heading 1"/>
+    <w:basedOn w:val="Normal"/>
+    <w:next w:val="Normal"/>
+    <w:link w:val="Ttulo1Car"/>
+    <w:uiPriority w:val="9"/>
+    <w:qFormat/>
+    <w:rsid w:val="002A15CA"/>
+    <w:pPr>
+      <w:keepNext/>
+      <w:keepLines/>
+      <w:spacing w:before="240" w:after="0"/>
+      <w:outlineLvl w:val="0"/>
+    </w:pPr>
+    <w:rPr>
+      <w:rFonts w:asciiTheme="majorHAnsi" w:eastAsiaTheme="majorEastAsia" w:hAnsiTheme="majorHAnsi" w:cstheme="majorBidi"/>
+      <w:color w:val="2F5496" w:themeColor="accent1" w:themeShade="BF"/>
+      <w:sz w:val="32"/>
+      <w:szCs w:val="32"/>
+    </w:rPr>
+  </w:style>
   <w:style w:type="paragraph" w:styleId="Ttulo2">
     <w:name w:val="heading 2"/>
     <w:basedOn w:val="Normal"/>
@@ -1422,6 +1831,47 @@
       <w:sz w:val="24"/>
       <w:szCs w:val="24"/>
     </w:rPr>
+  </w:style>
+  <w:style w:type="character" w:customStyle="1" w:styleId="Ttulo1Car">
+    <w:name w:val="Título 1 Car"/>
+    <w:basedOn w:val="Fuentedeprrafopredeter"/>
+    <w:link w:val="Ttulo1"/>
+    <w:uiPriority w:val="9"/>
+    <w:rsid w:val="002A15CA"/>
+    <w:rPr>
+      <w:rFonts w:asciiTheme="majorHAnsi" w:eastAsiaTheme="majorEastAsia" w:hAnsiTheme="majorHAnsi" w:cstheme="majorBidi"/>
+      <w:color w:val="2F5496" w:themeColor="accent1" w:themeShade="BF"/>
+      <w:sz w:val="32"/>
+      <w:szCs w:val="32"/>
+    </w:rPr>
+  </w:style>
+  <w:style w:type="paragraph" w:styleId="TtuloTDC">
+    <w:name w:val="TOC Heading"/>
+    <w:basedOn w:val="Ttulo1"/>
+    <w:next w:val="Normal"/>
+    <w:uiPriority w:val="39"/>
+    <w:unhideWhenUsed/>
+    <w:qFormat/>
+    <w:rsid w:val="002A15CA"/>
+    <w:pPr>
+      <w:outlineLvl w:val="9"/>
+    </w:pPr>
+    <w:rPr>
+      <w:lang w:eastAsia="es-ES"/>
+    </w:rPr>
+  </w:style>
+  <w:style w:type="paragraph" w:styleId="TDC2">
+    <w:name w:val="toc 2"/>
+    <w:basedOn w:val="Normal"/>
+    <w:next w:val="Normal"/>
+    <w:autoRedefine/>
+    <w:uiPriority w:val="39"/>
+    <w:unhideWhenUsed/>
+    <w:rsid w:val="002A15CA"/>
+    <w:pPr>
+      <w:spacing w:after="100"/>
+      <w:ind w:left="220"/>
+    </w:pPr>
   </w:style>
 </w:styles>
 </file>

</xml_diff>

<commit_message>
Doc para SA y arreglo vista pedidoUsuario
</commit_message>
<xml_diff>
--- a/Indicaciones para el examen.docx
+++ b/Indicaciones para el examen.docx
@@ -1,6 +1,6 @@
 
 <file path=word/document.xml><?xml version="1.0" encoding="utf-8"?>
-<w:document xmlns:wpc="http://schemas.microsoft.com/office/word/2010/wordprocessingCanvas" xmlns:cx="http://schemas.microsoft.com/office/drawing/2014/chartex" xmlns:cx1="http://schemas.microsoft.com/office/drawing/2015/9/8/chartex" xmlns:cx2="http://schemas.microsoft.com/office/drawing/2015/10/21/chartex" xmlns:cx3="http://schemas.microsoft.com/office/drawing/2016/5/9/chartex" xmlns:cx4="http://schemas.microsoft.com/office/drawing/2016/5/10/chartex" xmlns:cx5="http://schemas.microsoft.com/office/drawing/2016/5/11/chartex" xmlns:cx6="http://schemas.microsoft.com/office/drawing/2016/5/12/chartex" xmlns:cx7="http://schemas.microsoft.com/office/drawing/2016/5/13/chartex" xmlns:cx8="http://schemas.microsoft.com/office/drawing/2016/5/14/chartex" xmlns:mc="http://schemas.openxmlformats.org/markup-compatibility/2006" xmlns:aink="http://schemas.microsoft.com/office/drawing/2016/ink" xmlns:am3d="http://schemas.microsoft.com/office/drawing/2017/model3d" xmlns:o="urn:schemas-microsoft-com:office:office" xmlns:oel="http://schemas.microsoft.com/office/2019/extlst" xmlns:r="http://schemas.openxmlformats.org/officeDocument/2006/relationships" xmlns:m="http://schemas.openxmlformats.org/officeDocument/2006/math" xmlns:v="urn:schemas-microsoft-com:vml" xmlns:wp14="http://schemas.microsoft.com/office/word/2010/wordprocessingDrawing" xmlns:wp="http://schemas.openxmlformats.org/drawingml/2006/wordprocessingDrawing" xmlns:w10="urn:schemas-microsoft-com:office:word" xmlns:w="http://schemas.openxmlformats.org/wordprocessingml/2006/main" xmlns:w14="http://schemas.microsoft.com/office/word/2010/wordml" xmlns:w15="http://schemas.microsoft.com/office/word/2012/wordml" xmlns:w16cex="http://schemas.microsoft.com/office/word/2018/wordml/cex" xmlns:w16cid="http://schemas.microsoft.com/office/word/2016/wordml/cid" xmlns:w16="http://schemas.microsoft.com/office/word/2018/wordml" xmlns:w16sdtdh="http://schemas.microsoft.com/office/word/2020/wordml/sdtdatahash" xmlns:w16se="http://schemas.microsoft.com/office/word/2015/wordml/symex" xmlns:wpg="http://schemas.microsoft.com/office/word/2010/wordprocessingGroup" xmlns:wpi="http://schemas.microsoft.com/office/word/2010/wordprocessingInk" xmlns:wne="http://schemas.microsoft.com/office/word/2006/wordml" xmlns:wps="http://schemas.microsoft.com/office/word/2010/wordprocessingShape" mc:Ignorable="w14 w15 w16se w16cid w16 w16cex w16sdtdh wp14">
+<w:document xmlns:wpc="http://schemas.microsoft.com/office/word/2010/wordprocessingCanvas" xmlns:cx="http://schemas.microsoft.com/office/drawing/2014/chartex" xmlns:cx1="http://schemas.microsoft.com/office/drawing/2015/9/8/chartex" xmlns:cx2="http://schemas.microsoft.com/office/drawing/2015/10/21/chartex" xmlns:cx3="http://schemas.microsoft.com/office/drawing/2016/5/9/chartex" xmlns:cx4="http://schemas.microsoft.com/office/drawing/2016/5/10/chartex" xmlns:cx5="http://schemas.microsoft.com/office/drawing/2016/5/11/chartex" xmlns:cx6="http://schemas.microsoft.com/office/drawing/2016/5/12/chartex" xmlns:cx7="http://schemas.microsoft.com/office/drawing/2016/5/13/chartex" xmlns:cx8="http://schemas.microsoft.com/office/drawing/2016/5/14/chartex" xmlns:mc="http://schemas.openxmlformats.org/markup-compatibility/2006" xmlns:aink="http://schemas.microsoft.com/office/drawing/2016/ink" xmlns:am3d="http://schemas.microsoft.com/office/drawing/2017/model3d" xmlns:o="urn:schemas-microsoft-com:office:office" xmlns:oel="http://schemas.microsoft.com/office/2019/extlst" xmlns:r="http://schemas.openxmlformats.org/officeDocument/2006/relationships" xmlns:m="http://schemas.openxmlformats.org/officeDocument/2006/math" xmlns:v="urn:schemas-microsoft-com:vml" xmlns:wp14="http://schemas.microsoft.com/office/word/2010/wordprocessingDrawing" xmlns:wp="http://schemas.openxmlformats.org/drawingml/2006/wordprocessingDrawing" xmlns:w10="urn:schemas-microsoft-com:office:word" xmlns:w="http://schemas.openxmlformats.org/wordprocessingml/2006/main" xmlns:w14="http://schemas.microsoft.com/office/word/2010/wordml" xmlns:w15="http://schemas.microsoft.com/office/word/2012/wordml" xmlns:w16cex="http://schemas.microsoft.com/office/word/2018/wordml/cex" xmlns:w16cid="http://schemas.microsoft.com/office/word/2016/wordml/cid" xmlns:w16="http://schemas.microsoft.com/office/word/2018/wordml" xmlns:w16sdtdh="http://schemas.microsoft.com/office/word/2020/wordml/sdtdatahash" xmlns:w16se="http://schemas.microsoft.com/office/word/2015/wordml/symex" xmlns:wpg="http://schemas.microsoft.com/office/word/2010/wordprocessingGroup" xmlns:wpi="http://schemas.microsoft.com/office/word/2010/wordprocessingInk" xmlns:wne="http://schemas.microsoft.com/office/word/2006/wordml" xmlns:wps="http://schemas.microsoft.com/office/word/2010/wordprocessingShape" xmlns:a="http://schemas.openxmlformats.org/drawingml/2006/main" xmlns:pic="http://schemas.openxmlformats.org/drawingml/2006/picture" xmlns:a14="http://schemas.microsoft.com/office/drawing/2010/main" mc:Ignorable="w14 w15 w16se w16cid w16 w16cex w16sdtdh wp14">
   <w:body>
     <w:p>
       <w:pPr>
@@ -21,7 +21,7 @@
       </w:sdtPr>
       <w:sdtEndPr>
         <w:rPr>
-          <w:rFonts w:asciiTheme="minorHAnsi" w:eastAsiaTheme="minorHAnsi" w:hAnsiTheme="minorHAnsi" w:cstheme="minorBidi"/>
+          <w:rFonts w:asciiTheme="minorHAnsi" w:hAnsiTheme="minorHAnsi" w:eastAsiaTheme="minorHAnsi" w:cstheme="minorBidi"/>
           <w:b/>
           <w:bCs/>
           <w:color w:val="auto"/>
@@ -58,7 +58,7 @@
           <w:r>
             <w:fldChar w:fldCharType="separate"/>
           </w:r>
-          <w:hyperlink w:anchor="_Toc103686828" w:history="1">
+          <w:hyperlink w:history="1" w:anchor="_Toc103686828">
             <w:r>
               <w:rPr>
                 <w:rStyle w:val="Hipervnculo"/>
@@ -126,7 +126,7 @@
               <w:noProof/>
             </w:rPr>
           </w:pPr>
-          <w:hyperlink w:anchor="_Toc103686829" w:history="1">
+          <w:hyperlink w:history="1" w:anchor="_Toc103686829">
             <w:r>
               <w:rPr>
                 <w:rStyle w:val="Hipervnculo"/>
@@ -194,7 +194,7 @@
               <w:noProof/>
             </w:rPr>
           </w:pPr>
-          <w:hyperlink w:anchor="_Toc103686830" w:history="1">
+          <w:hyperlink w:history="1" w:anchor="_Toc103686830">
             <w:r>
               <w:rPr>
                 <w:rStyle w:val="Hipervnculo"/>
@@ -268,7 +268,7 @@
       <w:pPr>
         <w:pStyle w:val="Ttulo2"/>
       </w:pPr>
-      <w:bookmarkStart w:id="0" w:name="_Toc103686828"/>
+      <w:bookmarkStart w:name="_Toc103686828" w:id="0"/>
       <w:r>
         <w:t>Comandos Maven:</w:t>
       </w:r>
@@ -325,7 +325,7 @@
       <w:r>
         <w:t xml:space="preserve">Entrar a </w:t>
       </w:r>
-      <w:hyperlink r:id="rId5" w:history="1">
+      <w:hyperlink w:history="1" r:id="rId5">
         <w:r>
           <w:rPr>
             <w:rStyle w:val="Hipervnculo"/>
@@ -355,7 +355,7 @@
       <w:pPr>
         <w:pStyle w:val="Ttulo2"/>
       </w:pPr>
-      <w:bookmarkStart w:id="1" w:name="_Toc103686829"/>
+      <w:bookmarkStart w:name="_Toc103686829" w:id="1"/>
       <w:r>
         <w:lastRenderedPageBreak/>
         <w:t>Cómo teníamos organizado el proyecto:</w:t>
@@ -798,7 +798,7 @@
       <w:pPr>
         <w:pStyle w:val="Ttulo2"/>
       </w:pPr>
-      <w:bookmarkStart w:id="2" w:name="_Toc103686830"/>
+      <w:bookmarkStart w:name="_Toc103686830" w:id="2"/>
       <w:r>
         <w:lastRenderedPageBreak/>
         <w:t xml:space="preserve">Cómo añadir un campo nuevo a un pedido por </w:t>
@@ -1208,34 +1208,37 @@
     </w:p>
     <w:p>
       <w:r>
-        <w:rPr>
-          <w:noProof/>
-        </w:rPr>
         <w:drawing>
-          <wp:inline distT="0" distB="0" distL="0" distR="0" wp14:anchorId="710E57FC" wp14:editId="6CD0C992">
+          <wp:inline wp14:editId="2E31E2DE" wp14:anchorId="710E57FC">
             <wp:extent cx="3210176" cy="2369128"/>
             <wp:effectExtent l="0" t="0" r="0" b="0"/>
-            <wp:docPr id="19" name="Imagen 19" descr="Interfaz de usuario gráfica, Aplicación&#10;&#10;Descripción generada automáticamente"/>
+            <wp:docPr id="19" name="Imagen 19" descr="Interfaz de usuario gráfica, Aplicación&#10;&#10;Descripción generada automáticamente" title=""/>
             <wp:cNvGraphicFramePr>
-              <a:graphicFrameLocks xmlns:a="http://schemas.openxmlformats.org/drawingml/2006/main" noChangeAspect="1"/>
+              <a:graphicFrameLocks noChangeAspect="1"/>
             </wp:cNvGraphicFramePr>
-            <a:graphic xmlns:a="http://schemas.openxmlformats.org/drawingml/2006/main">
+            <a:graphic>
               <a:graphicData uri="http://schemas.openxmlformats.org/drawingml/2006/picture">
-                <pic:pic xmlns:pic="http://schemas.openxmlformats.org/drawingml/2006/picture">
+                <pic:pic>
                   <pic:nvPicPr>
-                    <pic:cNvPr id="19" name="Imagen 19" descr="Interfaz de usuario gráfica, Aplicación&#10;&#10;Descripción generada automáticamente"/>
+                    <pic:cNvPr id="0" name="Imagen 19"/>
                     <pic:cNvPicPr/>
                   </pic:nvPicPr>
                   <pic:blipFill>
-                    <a:blip r:embed="rId21"/>
+                    <a:blip r:embed="R2e1eee6924d6481f">
+                      <a:extLst>
+                        <a:ext xmlns:a="http://schemas.openxmlformats.org/drawingml/2006/main" uri="{28A0092B-C50C-407E-A947-70E740481C1C}">
+                          <a14:useLocalDpi val="0"/>
+                        </a:ext>
+                      </a:extLst>
+                    </a:blip>
                     <a:stretch>
                       <a:fillRect/>
                     </a:stretch>
                   </pic:blipFill>
                   <pic:spPr>
-                    <a:xfrm>
+                    <a:xfrm rot="0" flipH="0" flipV="0">
                       <a:off x="0" y="0"/>
-                      <a:ext cx="3222884" cy="2378506"/>
+                      <a:ext cx="3210176" cy="2369128"/>
                     </a:xfrm>
                     <a:prstGeom prst="rect">
                       <a:avLst/>
@@ -1248,8 +1251,1036 @@
         </w:drawing>
       </w:r>
     </w:p>
+    <w:p>
+      <w:pPr>
+        <w:pStyle w:val="Normal"/>
+      </w:pPr>
+    </w:p>
+    <w:p>
+      <w:pPr>
+        <w:pStyle w:val="Normal"/>
+      </w:pPr>
+    </w:p>
+    <w:p>
+      <w:pPr>
+        <w:pStyle w:val="Ttulo2"/>
+      </w:pPr>
+      <w:r>
+        <w:rPr/>
+        <w:t xml:space="preserve">Cómo crear una entidad en </w:t>
+      </w:r>
+      <w:r>
+        <w:rPr/>
+        <w:t>nuestro</w:t>
+      </w:r>
+      <w:r>
+        <w:rPr/>
+        <w:t xml:space="preserve"> proyecto</w:t>
+      </w:r>
+    </w:p>
+    <w:p>
+      <w:pPr>
+        <w:pStyle w:val="Normal"/>
+        <w:bidi w:val="0"/>
+        <w:spacing w:before="0" w:beforeAutospacing="off" w:after="160" w:afterAutospacing="off" w:line="259" w:lineRule="auto"/>
+        <w:ind w:left="0" w:right="0"/>
+        <w:jc w:val="left"/>
+      </w:pPr>
+      <w:r>
+        <w:rPr/>
+        <w:t xml:space="preserve">Nos iremos a la carpeta de </w:t>
+      </w:r>
+      <w:r>
+        <w:rPr/>
+        <w:t>model</w:t>
+      </w:r>
+      <w:r>
+        <w:rPr/>
+        <w:t>, y ahí añadiremos una nueva entidad con nombre Entidad.java, dentro de esta nueva entidad hacemos varios pasos importantes:</w:t>
+      </w:r>
+    </w:p>
+    <w:p>
+      <w:pPr>
+        <w:pStyle w:val="Normal"/>
+        <w:bidi w:val="0"/>
+        <w:spacing w:before="0" w:beforeAutospacing="off" w:after="160" w:afterAutospacing="off" w:line="259" w:lineRule="auto"/>
+        <w:ind w:left="0" w:right="0"/>
+        <w:jc w:val="left"/>
+      </w:pPr>
+      <w:r>
+        <w:drawing>
+          <wp:inline wp14:editId="614B5D8C" wp14:anchorId="177F849B">
+            <wp:extent cx="6153150" cy="897334"/>
+            <wp:effectExtent l="0" t="0" r="0" b="0"/>
+            <wp:docPr id="550190339" name="" title=""/>
+            <wp:cNvGraphicFramePr>
+              <a:graphicFrameLocks noChangeAspect="1"/>
+            </wp:cNvGraphicFramePr>
+            <a:graphic>
+              <a:graphicData uri="http://schemas.openxmlformats.org/drawingml/2006/picture">
+                <pic:pic>
+                  <pic:nvPicPr>
+                    <pic:cNvPr id="0" name=""/>
+                    <pic:cNvPicPr/>
+                  </pic:nvPicPr>
+                  <pic:blipFill>
+                    <a:blip r:embed="R77a36695976a4648">
+                      <a:extLst>
+                        <a:ext xmlns:a="http://schemas.openxmlformats.org/drawingml/2006/main" uri="{28A0092B-C50C-407E-A947-70E740481C1C}">
+                          <a14:useLocalDpi val="0"/>
+                        </a:ext>
+                      </a:extLst>
+                    </a:blip>
+                    <a:stretch>
+                      <a:fillRect/>
+                    </a:stretch>
+                  </pic:blipFill>
+                  <pic:spPr>
+                    <a:xfrm>
+                      <a:off x="0" y="0"/>
+                      <a:ext cx="6153150" cy="897334"/>
+                    </a:xfrm>
+                    <a:prstGeom prst="rect">
+                      <a:avLst/>
+                    </a:prstGeom>
+                  </pic:spPr>
+                </pic:pic>
+              </a:graphicData>
+            </a:graphic>
+          </wp:inline>
+        </w:drawing>
+      </w:r>
+      <w:r>
+        <w:rPr/>
+        <w:t xml:space="preserve">Justo debajo de los </w:t>
+      </w:r>
+      <w:proofErr w:type="spellStart"/>
+      <w:r>
+        <w:rPr/>
+        <w:t>import</w:t>
+      </w:r>
+      <w:proofErr w:type="spellEnd"/>
+      <w:r>
+        <w:rPr/>
+        <w:t xml:space="preserve"> (los añadimos a medida que los necesitamos), añadimos la etiqueta @Entity (muy importante)</w:t>
+      </w:r>
+    </w:p>
+    <w:p>
+      <w:pPr>
+        <w:pStyle w:val="Normal"/>
+        <w:bidi w:val="0"/>
+        <w:spacing w:before="0" w:beforeAutospacing="off" w:after="160" w:afterAutospacing="off" w:line="259" w:lineRule="auto"/>
+        <w:ind w:left="0" w:right="0"/>
+        <w:jc w:val="left"/>
+      </w:pPr>
+      <w:r>
+        <w:rPr/>
+        <w:t xml:space="preserve">@Data para que nos cree </w:t>
+      </w:r>
+      <w:proofErr w:type="spellStart"/>
+      <w:r>
+        <w:rPr/>
+        <w:t>atumaticamente</w:t>
+      </w:r>
+      <w:proofErr w:type="spellEnd"/>
+      <w:r>
+        <w:rPr/>
+        <w:t xml:space="preserve"> los </w:t>
+      </w:r>
+      <w:r>
+        <w:rPr/>
+        <w:t>getters</w:t>
+      </w:r>
+      <w:r>
+        <w:rPr/>
+        <w:t xml:space="preserve"> y </w:t>
+      </w:r>
+      <w:proofErr w:type="spellStart"/>
+      <w:r>
+        <w:rPr/>
+        <w:t>setters</w:t>
+      </w:r>
+      <w:proofErr w:type="spellEnd"/>
+    </w:p>
+    <w:p>
+      <w:pPr>
+        <w:pStyle w:val="Normal"/>
+        <w:bidi w:val="0"/>
+        <w:spacing w:before="0" w:beforeAutospacing="off" w:after="160" w:afterAutospacing="off" w:line="259" w:lineRule="auto"/>
+        <w:ind w:left="0" w:right="0"/>
+        <w:jc w:val="left"/>
+      </w:pPr>
+      <w:r>
+        <w:rPr/>
+        <w:t xml:space="preserve">Luego podemos añadir recomendablemente las </w:t>
+      </w:r>
+      <w:proofErr w:type="spellStart"/>
+      <w:r>
+        <w:rPr/>
+        <w:t>NamedQueries</w:t>
+      </w:r>
+      <w:proofErr w:type="spellEnd"/>
+      <w:r>
+        <w:rPr/>
+        <w:t xml:space="preserve"> que vayamos a necesitar de la manera en la que </w:t>
+      </w:r>
+      <w:r>
+        <w:rPr/>
+        <w:t>están</w:t>
+      </w:r>
+      <w:r>
+        <w:rPr/>
+        <w:t xml:space="preserve"> creadas arriba.</w:t>
+      </w:r>
+    </w:p>
+    <w:p>
+      <w:pPr>
+        <w:pStyle w:val="Normal"/>
+        <w:bidi w:val="0"/>
+        <w:spacing w:before="0" w:beforeAutospacing="off" w:after="160" w:afterAutospacing="off" w:line="259" w:lineRule="auto"/>
+        <w:ind w:left="0" w:right="0"/>
+        <w:jc w:val="left"/>
+      </w:pPr>
+      <w:r>
+        <w:rPr/>
+        <w:t xml:space="preserve">Por </w:t>
+      </w:r>
+      <w:r>
+        <w:rPr/>
+        <w:t>último,</w:t>
+      </w:r>
+      <w:r>
+        <w:rPr/>
+        <w:t xml:space="preserve"> podemos crear la clase o añadir opcionalmente la </w:t>
+      </w:r>
+      <w:r>
+        <w:rPr/>
+        <w:t>opción</w:t>
+      </w:r>
+      <w:r>
+        <w:rPr/>
+        <w:t xml:space="preserve"> de añadir el </w:t>
+      </w:r>
+      <w:proofErr w:type="spellStart"/>
+      <w:r>
+        <w:rPr/>
+        <w:t>AllArgsConstructor</w:t>
+      </w:r>
+      <w:proofErr w:type="spellEnd"/>
+    </w:p>
+    <w:p>
+      <w:pPr>
+        <w:pStyle w:val="Normal"/>
+        <w:bidi w:val="0"/>
+        <w:spacing w:before="0" w:beforeAutospacing="off" w:after="160" w:afterAutospacing="off" w:line="259" w:lineRule="auto"/>
+        <w:ind w:left="0" w:right="0"/>
+        <w:jc w:val="left"/>
+      </w:pPr>
+    </w:p>
+    <w:p>
+      <w:pPr>
+        <w:pStyle w:val="Normal"/>
+        <w:bidi w:val="0"/>
+        <w:spacing w:before="0" w:beforeAutospacing="off" w:after="160" w:afterAutospacing="off" w:line="259" w:lineRule="auto"/>
+        <w:ind w:left="0" w:right="0"/>
+        <w:jc w:val="left"/>
+      </w:pPr>
+      <w:r>
+        <w:rPr/>
+        <w:t>Una vez que sabemos esa estructura nos fijamos en su estructura interna:</w:t>
+      </w:r>
+    </w:p>
+    <w:p>
+      <w:pPr>
+        <w:pStyle w:val="Normal"/>
+        <w:bidi w:val="0"/>
+        <w:spacing w:before="0" w:beforeAutospacing="off" w:after="160" w:afterAutospacing="off" w:line="259" w:lineRule="auto"/>
+        <w:ind w:left="0" w:right="0"/>
+        <w:jc w:val="left"/>
+      </w:pPr>
+      <w:r>
+        <w:drawing>
+          <wp:inline wp14:editId="1EA61AAF" wp14:anchorId="047C912B">
+            <wp:extent cx="4572000" cy="1447800"/>
+            <wp:effectExtent l="0" t="0" r="0" b="0"/>
+            <wp:docPr id="644738778" name="" title=""/>
+            <wp:cNvGraphicFramePr>
+              <a:graphicFrameLocks noChangeAspect="1"/>
+            </wp:cNvGraphicFramePr>
+            <a:graphic>
+              <a:graphicData uri="http://schemas.openxmlformats.org/drawingml/2006/picture">
+                <pic:pic>
+                  <pic:nvPicPr>
+                    <pic:cNvPr id="0" name=""/>
+                    <pic:cNvPicPr/>
+                  </pic:nvPicPr>
+                  <pic:blipFill>
+                    <a:blip r:embed="R10601899b9204083">
+                      <a:extLst>
+                        <a:ext xmlns:a="http://schemas.openxmlformats.org/drawingml/2006/main" uri="{28A0092B-C50C-407E-A947-70E740481C1C}">
+                          <a14:useLocalDpi val="0"/>
+                        </a:ext>
+                      </a:extLst>
+                    </a:blip>
+                    <a:stretch>
+                      <a:fillRect/>
+                    </a:stretch>
+                  </pic:blipFill>
+                  <pic:spPr>
+                    <a:xfrm>
+                      <a:off x="0" y="0"/>
+                      <a:ext cx="4572000" cy="1447800"/>
+                    </a:xfrm>
+                    <a:prstGeom prst="rect">
+                      <a:avLst/>
+                    </a:prstGeom>
+                  </pic:spPr>
+                </pic:pic>
+              </a:graphicData>
+            </a:graphic>
+          </wp:inline>
+        </w:drawing>
+      </w:r>
+    </w:p>
+    <w:p>
+      <w:pPr>
+        <w:pStyle w:val="Normal"/>
+        <w:bidi w:val="0"/>
+        <w:spacing w:before="0" w:beforeAutospacing="off" w:after="160" w:afterAutospacing="off" w:line="259" w:lineRule="auto"/>
+        <w:ind w:left="0" w:right="0"/>
+        <w:jc w:val="left"/>
+      </w:pPr>
+      <w:r>
+        <w:rPr/>
+        <w:t xml:space="preserve">Para crear el ID siempre se </w:t>
+      </w:r>
+      <w:r>
+        <w:rPr/>
+        <w:t>hará</w:t>
+      </w:r>
+      <w:r>
+        <w:rPr/>
+        <w:t xml:space="preserve"> como se ve en la foto superior.</w:t>
+      </w:r>
+    </w:p>
+    <w:p>
+      <w:pPr>
+        <w:pStyle w:val="Normal"/>
+        <w:bidi w:val="0"/>
+        <w:spacing w:before="0" w:beforeAutospacing="off" w:after="160" w:afterAutospacing="off" w:line="259" w:lineRule="auto"/>
+        <w:ind w:left="0" w:right="0"/>
+        <w:jc w:val="left"/>
+      </w:pPr>
+      <w:r>
+        <w:rPr/>
+        <w:t xml:space="preserve">Si tiene una relación con otra entidad deberemos añadirla con la etiqueta correspondiente @OneToMany, @ManyToOne y @ManyToMany, </w:t>
+      </w:r>
+      <w:r>
+        <w:rPr/>
+        <w:t>dependiendo</w:t>
+      </w:r>
+      <w:r>
+        <w:rPr/>
+        <w:t xml:space="preserve"> de cual usemos luego el uso en el SA variará</w:t>
+      </w:r>
+    </w:p>
+    <w:p>
+      <w:pPr>
+        <w:pStyle w:val="Normal"/>
+        <w:bidi w:val="0"/>
+        <w:spacing w:before="0" w:beforeAutospacing="off" w:after="160" w:afterAutospacing="off" w:line="259" w:lineRule="auto"/>
+        <w:ind w:left="0" w:right="0"/>
+        <w:jc w:val="left"/>
+      </w:pPr>
+      <w:r>
+        <w:rPr/>
+        <w:t>El resto de atributos o variables que necesitemos los creamos como una variable normal sin inicializar y en private.</w:t>
+      </w:r>
+    </w:p>
+    <w:p>
+      <w:pPr>
+        <w:pStyle w:val="Normal"/>
+        <w:bidi w:val="0"/>
+        <w:spacing w:before="0" w:beforeAutospacing="off" w:after="160" w:afterAutospacing="off" w:line="259" w:lineRule="auto"/>
+        <w:ind w:left="0" w:right="0"/>
+        <w:jc w:val="left"/>
+      </w:pPr>
+    </w:p>
+    <w:p>
+      <w:pPr>
+        <w:pStyle w:val="Normal"/>
+      </w:pPr>
+    </w:p>
+    <w:p>
+      <w:pPr>
+        <w:pStyle w:val="Ttulo2"/>
+      </w:pPr>
+      <w:r>
+        <w:rPr/>
+        <w:t>Cómo añadir una entidad nueva con el SA</w:t>
+      </w:r>
+    </w:p>
+    <w:p>
+      <w:pPr>
+        <w:pStyle w:val="Normal"/>
+        <w:bidi w:val="0"/>
+        <w:spacing w:before="0" w:beforeAutospacing="off" w:after="160" w:afterAutospacing="off" w:line="259" w:lineRule="auto"/>
+        <w:ind w:left="0" w:right="0"/>
+        <w:jc w:val="left"/>
+      </w:pPr>
+      <w:r>
+        <w:rPr/>
+        <w:t xml:space="preserve">Aquí os enseño como se hace la función específica del SA para crear una nueva entidad, siguen el mismo esquema en </w:t>
+      </w:r>
+      <w:r>
+        <w:rPr/>
+        <w:t>todas,</w:t>
+      </w:r>
+      <w:r>
+        <w:rPr/>
+        <w:t xml:space="preserve"> pero </w:t>
+      </w:r>
+      <w:r>
+        <w:rPr/>
+        <w:t>varían</w:t>
+      </w:r>
+      <w:r>
+        <w:rPr/>
+        <w:t xml:space="preserve"> los atributos que le pasas por aquellos que necesita la entidad que estas agregando.</w:t>
+      </w:r>
+    </w:p>
+    <w:p>
+      <w:pPr>
+        <w:pStyle w:val="Normal"/>
+        <w:bidi w:val="0"/>
+        <w:spacing w:before="0" w:beforeAutospacing="off" w:after="160" w:afterAutospacing="off" w:line="259" w:lineRule="auto"/>
+        <w:ind w:left="0" w:right="0"/>
+        <w:jc w:val="left"/>
+      </w:pPr>
+      <w:r>
+        <w:drawing>
+          <wp:inline wp14:editId="76B4FF99" wp14:anchorId="67EE5A3C">
+            <wp:extent cx="5989052" cy="2133600"/>
+            <wp:effectExtent l="0" t="0" r="0" b="0"/>
+            <wp:docPr id="565451254" name="" title=""/>
+            <wp:cNvGraphicFramePr>
+              <a:graphicFrameLocks noChangeAspect="1"/>
+            </wp:cNvGraphicFramePr>
+            <a:graphic>
+              <a:graphicData uri="http://schemas.openxmlformats.org/drawingml/2006/picture">
+                <pic:pic>
+                  <pic:nvPicPr>
+                    <pic:cNvPr id="0" name=""/>
+                    <pic:cNvPicPr/>
+                  </pic:nvPicPr>
+                  <pic:blipFill>
+                    <a:blip r:embed="R8a8fa19d5880424b">
+                      <a:extLst>
+                        <a:ext xmlns:a="http://schemas.openxmlformats.org/drawingml/2006/main" uri="{28A0092B-C50C-407E-A947-70E740481C1C}">
+                          <a14:useLocalDpi val="0"/>
+                        </a:ext>
+                      </a:extLst>
+                    </a:blip>
+                    <a:stretch>
+                      <a:fillRect/>
+                    </a:stretch>
+                  </pic:blipFill>
+                  <pic:spPr>
+                    <a:xfrm>
+                      <a:off x="0" y="0"/>
+                      <a:ext cx="5989052" cy="2133600"/>
+                    </a:xfrm>
+                    <a:prstGeom prst="rect">
+                      <a:avLst/>
+                    </a:prstGeom>
+                  </pic:spPr>
+                </pic:pic>
+              </a:graphicData>
+            </a:graphic>
+          </wp:inline>
+        </w:drawing>
+      </w:r>
+    </w:p>
+    <w:p>
+      <w:pPr>
+        <w:pStyle w:val="Normal"/>
+        <w:bidi w:val="0"/>
+        <w:spacing w:before="0" w:beforeAutospacing="off" w:after="160" w:afterAutospacing="off" w:line="259" w:lineRule="auto"/>
+        <w:ind w:left="0" w:right="0"/>
+        <w:jc w:val="left"/>
+      </w:pPr>
+      <w:r>
+        <w:rPr/>
+        <w:t xml:space="preserve">Como podemos ver lo que hacemos es crear una función Long (para poder devolver el id con el que se crea. Luego por parámetro obligatorio para todo el SA le pasamos como primer argumento el </w:t>
+      </w:r>
+      <w:proofErr w:type="spellStart"/>
+      <w:r>
+        <w:rPr/>
+        <w:t>entity</w:t>
+      </w:r>
+      <w:proofErr w:type="spellEnd"/>
+      <w:r>
+        <w:rPr/>
+        <w:t xml:space="preserve"> manager. El resto de </w:t>
+      </w:r>
+      <w:r>
+        <w:rPr/>
+        <w:t>los parámetros</w:t>
+      </w:r>
+      <w:r>
+        <w:rPr/>
+        <w:t xml:space="preserve"> son las variables que necesita la entidad para crearse, aunque puede que no todas las variables de plato se las pasemos a esta función y se creen directamente en el constructor de la entidad (por </w:t>
+      </w:r>
+      <w:r>
+        <w:rPr/>
+        <w:t>ejemplo,</w:t>
+      </w:r>
+      <w:r>
+        <w:rPr/>
+        <w:t xml:space="preserve"> una fecha del momento actual se añade directamente en el constructor de la entidad).</w:t>
+      </w:r>
+    </w:p>
+    <w:p>
+      <w:pPr>
+        <w:pStyle w:val="Normal"/>
+        <w:bidi w:val="0"/>
+        <w:spacing w:before="0" w:beforeAutospacing="off" w:after="160" w:afterAutospacing="off" w:line="259" w:lineRule="auto"/>
+        <w:ind w:left="0" w:right="0"/>
+        <w:jc w:val="left"/>
+      </w:pPr>
+    </w:p>
+    <w:p>
+      <w:pPr>
+        <w:pStyle w:val="Normal"/>
+        <w:bidi w:val="0"/>
+        <w:spacing w:before="0" w:beforeAutospacing="off" w:after="160" w:afterAutospacing="off" w:line="259" w:lineRule="auto"/>
+        <w:ind w:left="0" w:right="0"/>
+        <w:jc w:val="left"/>
+      </w:pPr>
+      <w:r>
+        <w:rPr/>
+        <w:t xml:space="preserve">Luego simplemente buscamos que no esté repetida (no siempre hay que hacerlo), si se puede añadir pues entonces lo que hacemos es crear una nueva entidad de lo que estamos añadiendo, con el constructor que nos convenga. Por </w:t>
+      </w:r>
+      <w:r>
+        <w:rPr/>
+        <w:t>último,</w:t>
+      </w:r>
+      <w:r>
+        <w:rPr/>
+        <w:t xml:space="preserve"> lo que hacemos el persistir y </w:t>
+      </w:r>
+      <w:r>
+        <w:rPr/>
+        <w:t>después</w:t>
+      </w:r>
+      <w:r>
+        <w:rPr/>
+        <w:t xml:space="preserve"> un </w:t>
+      </w:r>
+      <w:proofErr w:type="spellStart"/>
+      <w:r>
+        <w:rPr/>
+        <w:t>flush</w:t>
+      </w:r>
+      <w:proofErr w:type="spellEnd"/>
+      <w:r>
+        <w:rPr/>
+        <w:t>, sacamos el id y lo devolvemos.</w:t>
+      </w:r>
+    </w:p>
+    <w:p>
+      <w:pPr>
+        <w:pStyle w:val="Normal"/>
+        <w:bidi w:val="0"/>
+        <w:spacing w:before="0" w:beforeAutospacing="off" w:after="160" w:afterAutospacing="off" w:line="259" w:lineRule="auto"/>
+        <w:ind w:left="0" w:right="0"/>
+        <w:jc w:val="left"/>
+      </w:pPr>
+    </w:p>
+    <w:p>
+      <w:pPr>
+        <w:pStyle w:val="Ttulo2"/>
+      </w:pPr>
+      <w:r>
+        <w:rPr/>
+        <w:t>Cómo modificar una entidad con el SA</w:t>
+      </w:r>
+    </w:p>
+    <w:p>
+      <w:pPr>
+        <w:pStyle w:val="Normal"/>
+        <w:bidi w:val="0"/>
+        <w:spacing w:before="0" w:beforeAutospacing="off" w:after="160" w:afterAutospacing="off" w:line="259" w:lineRule="auto"/>
+        <w:ind w:left="0" w:right="0"/>
+        <w:jc w:val="left"/>
+      </w:pPr>
+      <w:r>
+        <w:rPr/>
+        <w:t xml:space="preserve">Es mucho más sencillo que </w:t>
+      </w:r>
+      <w:r>
+        <w:rPr/>
+        <w:t>añadirla,</w:t>
+      </w:r>
+      <w:r>
+        <w:rPr/>
+        <w:t xml:space="preserve"> aunque tampoco tiene complicación.</w:t>
+      </w:r>
+    </w:p>
+    <w:p>
+      <w:pPr>
+        <w:pStyle w:val="Normal"/>
+        <w:bidi w:val="0"/>
+        <w:spacing w:before="0" w:beforeAutospacing="off" w:after="160" w:afterAutospacing="off" w:line="259" w:lineRule="auto"/>
+        <w:ind w:left="0" w:right="0"/>
+        <w:jc w:val="left"/>
+      </w:pPr>
+      <w:r>
+        <w:drawing>
+          <wp:inline wp14:editId="14C95FE3" wp14:anchorId="36FDD195">
+            <wp:extent cx="6019252" cy="1743075"/>
+            <wp:effectExtent l="0" t="0" r="0" b="0"/>
+            <wp:docPr id="56628722" name="" title=""/>
+            <wp:cNvGraphicFramePr>
+              <a:graphicFrameLocks noChangeAspect="1"/>
+            </wp:cNvGraphicFramePr>
+            <a:graphic>
+              <a:graphicData uri="http://schemas.openxmlformats.org/drawingml/2006/picture">
+                <pic:pic>
+                  <pic:nvPicPr>
+                    <pic:cNvPr id="0" name=""/>
+                    <pic:cNvPicPr/>
+                  </pic:nvPicPr>
+                  <pic:blipFill>
+                    <a:blip r:embed="R1ab011707e8c42c8">
+                      <a:extLst>
+                        <a:ext xmlns:a="http://schemas.openxmlformats.org/drawingml/2006/main" uri="{28A0092B-C50C-407E-A947-70E740481C1C}">
+                          <a14:useLocalDpi val="0"/>
+                        </a:ext>
+                      </a:extLst>
+                    </a:blip>
+                    <a:stretch>
+                      <a:fillRect/>
+                    </a:stretch>
+                  </pic:blipFill>
+                  <pic:spPr>
+                    <a:xfrm>
+                      <a:off x="0" y="0"/>
+                      <a:ext cx="6019252" cy="1743075"/>
+                    </a:xfrm>
+                    <a:prstGeom prst="rect">
+                      <a:avLst/>
+                    </a:prstGeom>
+                  </pic:spPr>
+                </pic:pic>
+              </a:graphicData>
+            </a:graphic>
+          </wp:inline>
+        </w:drawing>
+      </w:r>
+    </w:p>
+    <w:p>
+      <w:pPr>
+        <w:pStyle w:val="Normal"/>
+        <w:bidi w:val="0"/>
+        <w:spacing w:before="0" w:beforeAutospacing="off" w:after="160" w:afterAutospacing="off" w:line="259" w:lineRule="auto"/>
+        <w:ind w:left="0" w:right="0"/>
+        <w:jc w:val="left"/>
+      </w:pPr>
+      <w:r>
+        <w:rPr/>
+        <w:t xml:space="preserve">Lo que hacemos aquí es pasarle el </w:t>
+      </w:r>
+      <w:proofErr w:type="spellStart"/>
+      <w:r>
+        <w:rPr/>
+        <w:t>entity</w:t>
+      </w:r>
+      <w:proofErr w:type="spellEnd"/>
+      <w:r>
+        <w:rPr/>
+        <w:t xml:space="preserve"> manager como siempre, luego un atributo identificativo (como la id o el nombre) y las variables que el vamos a modificar.</w:t>
+      </w:r>
+    </w:p>
+    <w:p>
+      <w:pPr>
+        <w:pStyle w:val="Normal"/>
+        <w:bidi w:val="0"/>
+        <w:spacing w:before="0" w:beforeAutospacing="off" w:after="160" w:afterAutospacing="off" w:line="259" w:lineRule="auto"/>
+        <w:ind w:left="0" w:right="0"/>
+        <w:jc w:val="left"/>
+      </w:pPr>
+      <w:r>
+        <w:rPr/>
+        <w:t xml:space="preserve">Después únicamente lo que hacemos es buscar si de verdad existe lo que vamos a modificar, si lo encontramos lo que hacemos utilizar las funciones set para cada variable que modificamos. Por </w:t>
+      </w:r>
+      <w:r>
+        <w:rPr/>
+        <w:t>último,</w:t>
+      </w:r>
+      <w:r>
+        <w:rPr/>
+        <w:t xml:space="preserve"> podemos retornar true o false, o el id de la entidad, depende de lo que </w:t>
+      </w:r>
+      <w:r>
+        <w:rPr/>
+        <w:t>más</w:t>
+      </w:r>
+      <w:r>
+        <w:rPr/>
+        <w:t xml:space="preserve"> nos convenga.</w:t>
+      </w:r>
+    </w:p>
+    <w:p>
+      <w:pPr>
+        <w:pStyle w:val="Normal"/>
+        <w:bidi w:val="0"/>
+        <w:spacing w:before="0" w:beforeAutospacing="off" w:after="160" w:afterAutospacing="off" w:line="259" w:lineRule="auto"/>
+        <w:ind w:left="0" w:right="0"/>
+        <w:jc w:val="left"/>
+      </w:pPr>
+    </w:p>
+    <w:p>
+      <w:pPr>
+        <w:pStyle w:val="Ttulo2"/>
+      </w:pPr>
+      <w:r>
+        <w:rPr/>
+        <w:t>Cómo eliminar una entidad con el SA</w:t>
+      </w:r>
+    </w:p>
+    <w:p>
+      <w:pPr>
+        <w:pStyle w:val="Normal"/>
+        <w:bidi w:val="0"/>
+        <w:spacing w:before="0" w:beforeAutospacing="off" w:after="160" w:afterAutospacing="off" w:line="259" w:lineRule="auto"/>
+        <w:ind w:left="0" w:right="0"/>
+        <w:jc w:val="left"/>
+      </w:pPr>
+      <w:r>
+        <w:rPr/>
+        <w:t xml:space="preserve">Como nosotros utilizamos bajas lógicas lo que hacemos para dar de baja simplemente es una modificación como la </w:t>
+      </w:r>
+      <w:r>
+        <w:rPr/>
+        <w:t>anterior,</w:t>
+      </w:r>
+      <w:r>
+        <w:rPr/>
+        <w:t xml:space="preserve"> pero del atributo activo que tienen </w:t>
+      </w:r>
+      <w:r>
+        <w:rPr/>
+        <w:t>todas las entidades</w:t>
+      </w:r>
+      <w:r>
+        <w:rPr/>
+        <w:t xml:space="preserve"> para pasarlo a false. Daremos error en caso de que ya estuviera a false o la entidad que queremos dar de baja no exista.</w:t>
+      </w:r>
+    </w:p>
+    <w:p>
+      <w:pPr>
+        <w:pStyle w:val="Normal"/>
+        <w:bidi w:val="0"/>
+        <w:spacing w:before="0" w:beforeAutospacing="off" w:after="160" w:afterAutospacing="off" w:line="259" w:lineRule="auto"/>
+        <w:ind w:left="0" w:right="0"/>
+        <w:jc w:val="left"/>
+      </w:pPr>
+      <w:r>
+        <w:drawing>
+          <wp:inline wp14:editId="05B15424" wp14:anchorId="39D7750C">
+            <wp:extent cx="5876925" cy="1787565"/>
+            <wp:effectExtent l="0" t="0" r="0" b="0"/>
+            <wp:docPr id="1294227154" name="" title=""/>
+            <wp:cNvGraphicFramePr>
+              <a:graphicFrameLocks noChangeAspect="1"/>
+            </wp:cNvGraphicFramePr>
+            <a:graphic>
+              <a:graphicData uri="http://schemas.openxmlformats.org/drawingml/2006/picture">
+                <pic:pic>
+                  <pic:nvPicPr>
+                    <pic:cNvPr id="0" name=""/>
+                    <pic:cNvPicPr/>
+                  </pic:nvPicPr>
+                  <pic:blipFill>
+                    <a:blip r:embed="Rfdee3d87881b4492">
+                      <a:extLst>
+                        <a:ext xmlns:a="http://schemas.openxmlformats.org/drawingml/2006/main" uri="{28A0092B-C50C-407E-A947-70E740481C1C}">
+                          <a14:useLocalDpi val="0"/>
+                        </a:ext>
+                      </a:extLst>
+                    </a:blip>
+                    <a:stretch>
+                      <a:fillRect/>
+                    </a:stretch>
+                  </pic:blipFill>
+                  <pic:spPr>
+                    <a:xfrm>
+                      <a:off x="0" y="0"/>
+                      <a:ext cx="5876925" cy="1787565"/>
+                    </a:xfrm>
+                    <a:prstGeom prst="rect">
+                      <a:avLst/>
+                    </a:prstGeom>
+                  </pic:spPr>
+                </pic:pic>
+              </a:graphicData>
+            </a:graphic>
+          </wp:inline>
+        </w:drawing>
+      </w:r>
+    </w:p>
+    <w:p>
+      <w:pPr>
+        <w:pStyle w:val="Ttulo2"/>
+      </w:pPr>
+      <w:r>
+        <w:rPr/>
+        <w:t>Cómo listar una entidad con el SA</w:t>
+      </w:r>
+    </w:p>
+    <w:p>
+      <w:pPr>
+        <w:pStyle w:val="Normal"/>
+        <w:bidi w:val="0"/>
+        <w:spacing w:before="0" w:beforeAutospacing="off" w:after="160" w:afterAutospacing="off" w:line="259" w:lineRule="auto"/>
+        <w:ind w:left="0" w:right="0"/>
+        <w:jc w:val="left"/>
+      </w:pPr>
+      <w:r>
+        <w:rPr/>
+        <w:t xml:space="preserve">Para listar las entidades lo que haremos será utilizar una </w:t>
+      </w:r>
+      <w:proofErr w:type="spellStart"/>
+      <w:r>
+        <w:rPr/>
+        <w:t>NamedQuerie</w:t>
+      </w:r>
+      <w:proofErr w:type="spellEnd"/>
+      <w:r>
+        <w:rPr/>
+        <w:t xml:space="preserve"> que nos devuelva todos los atributos o crear la </w:t>
+      </w:r>
+      <w:proofErr w:type="spellStart"/>
+      <w:r>
+        <w:rPr/>
+        <w:t>querie</w:t>
+      </w:r>
+      <w:proofErr w:type="spellEnd"/>
+      <w:r>
+        <w:rPr/>
+        <w:t xml:space="preserve"> en el propio SA (menos recomendable)</w:t>
+      </w:r>
+    </w:p>
+    <w:p>
+      <w:pPr>
+        <w:pStyle w:val="Normal"/>
+        <w:bidi w:val="0"/>
+        <w:spacing w:before="0" w:beforeAutospacing="off" w:after="160" w:afterAutospacing="off" w:line="259" w:lineRule="auto"/>
+        <w:ind w:left="0" w:right="0"/>
+        <w:jc w:val="left"/>
+      </w:pPr>
+      <w:r>
+        <w:drawing>
+          <wp:inline wp14:editId="1DFD92DA" wp14:anchorId="228D7D02">
+            <wp:extent cx="5995358" cy="1323975"/>
+            <wp:effectExtent l="0" t="0" r="0" b="0"/>
+            <wp:docPr id="672642848" name="" title=""/>
+            <wp:cNvGraphicFramePr>
+              <a:graphicFrameLocks noChangeAspect="1"/>
+            </wp:cNvGraphicFramePr>
+            <a:graphic>
+              <a:graphicData uri="http://schemas.openxmlformats.org/drawingml/2006/picture">
+                <pic:pic>
+                  <pic:nvPicPr>
+                    <pic:cNvPr id="0" name=""/>
+                    <pic:cNvPicPr/>
+                  </pic:nvPicPr>
+                  <pic:blipFill>
+                    <a:blip r:embed="Rbcb2869715d14c52">
+                      <a:extLst>
+                        <a:ext xmlns:a="http://schemas.openxmlformats.org/drawingml/2006/main" uri="{28A0092B-C50C-407E-A947-70E740481C1C}">
+                          <a14:useLocalDpi val="0"/>
+                        </a:ext>
+                      </a:extLst>
+                    </a:blip>
+                    <a:stretch>
+                      <a:fillRect/>
+                    </a:stretch>
+                  </pic:blipFill>
+                  <pic:spPr>
+                    <a:xfrm>
+                      <a:off x="0" y="0"/>
+                      <a:ext cx="5995358" cy="1323975"/>
+                    </a:xfrm>
+                    <a:prstGeom prst="rect">
+                      <a:avLst/>
+                    </a:prstGeom>
+                  </pic:spPr>
+                </pic:pic>
+              </a:graphicData>
+            </a:graphic>
+          </wp:inline>
+        </w:drawing>
+      </w:r>
+    </w:p>
+    <w:p>
+      <w:pPr>
+        <w:pStyle w:val="Normal"/>
+        <w:bidi w:val="0"/>
+        <w:spacing w:before="0" w:beforeAutospacing="off" w:after="160" w:afterAutospacing="off" w:line="259" w:lineRule="auto"/>
+        <w:ind w:left="0" w:right="0"/>
+        <w:jc w:val="left"/>
+      </w:pPr>
+      <w:r>
+        <w:rPr/>
+        <w:t xml:space="preserve">En este caso en lugar de buscar todas las fechas lo que hacemos es buscar las fechas de un día especifico con la </w:t>
+      </w:r>
+      <w:proofErr w:type="spellStart"/>
+      <w:r>
+        <w:rPr/>
+        <w:t>Querie</w:t>
+      </w:r>
+      <w:proofErr w:type="spellEnd"/>
+      <w:r>
+        <w:rPr/>
+        <w:t xml:space="preserve"> de SQL necesaria para ello esto nos devolverá una lista con todas las reservas que tenemos en ese día.</w:t>
+      </w:r>
+    </w:p>
+    <w:p>
+      <w:pPr>
+        <w:pStyle w:val="Normal"/>
+        <w:bidi w:val="0"/>
+        <w:spacing w:before="0" w:beforeAutospacing="off" w:after="160" w:afterAutospacing="off" w:line="259" w:lineRule="auto"/>
+        <w:ind w:left="0" w:right="0"/>
+        <w:jc w:val="left"/>
+      </w:pPr>
+      <w:r>
+        <w:drawing>
+          <wp:inline wp14:editId="4A865C8E" wp14:anchorId="34EC7B0E">
+            <wp:extent cx="4572000" cy="1276350"/>
+            <wp:effectExtent l="0" t="0" r="0" b="0"/>
+            <wp:docPr id="727243968" name="" title=""/>
+            <wp:cNvGraphicFramePr>
+              <a:graphicFrameLocks noChangeAspect="1"/>
+            </wp:cNvGraphicFramePr>
+            <a:graphic>
+              <a:graphicData uri="http://schemas.openxmlformats.org/drawingml/2006/picture">
+                <pic:pic>
+                  <pic:nvPicPr>
+                    <pic:cNvPr id="0" name=""/>
+                    <pic:cNvPicPr/>
+                  </pic:nvPicPr>
+                  <pic:blipFill>
+                    <a:blip r:embed="Ra8264128738445b7">
+                      <a:extLst>
+                        <a:ext xmlns:a="http://schemas.openxmlformats.org/drawingml/2006/main" uri="{28A0092B-C50C-407E-A947-70E740481C1C}">
+                          <a14:useLocalDpi val="0"/>
+                        </a:ext>
+                      </a:extLst>
+                    </a:blip>
+                    <a:stretch>
+                      <a:fillRect/>
+                    </a:stretch>
+                  </pic:blipFill>
+                  <pic:spPr>
+                    <a:xfrm>
+                      <a:off x="0" y="0"/>
+                      <a:ext cx="4572000" cy="1276350"/>
+                    </a:xfrm>
+                    <a:prstGeom prst="rect">
+                      <a:avLst/>
+                    </a:prstGeom>
+                  </pic:spPr>
+                </pic:pic>
+              </a:graphicData>
+            </a:graphic>
+          </wp:inline>
+        </w:drawing>
+      </w:r>
+    </w:p>
+    <w:p>
+      <w:pPr>
+        <w:pStyle w:val="Normal"/>
+        <w:bidi w:val="0"/>
+        <w:spacing w:before="0" w:beforeAutospacing="off" w:after="160" w:afterAutospacing="off" w:line="259" w:lineRule="auto"/>
+        <w:ind w:left="0" w:right="0"/>
+        <w:jc w:val="left"/>
+      </w:pPr>
+      <w:r>
+        <w:rPr/>
+        <w:t xml:space="preserve">Para buscar una </w:t>
+      </w:r>
+      <w:r>
+        <w:rPr/>
+        <w:t>única</w:t>
+      </w:r>
+      <w:r>
+        <w:rPr/>
+        <w:t xml:space="preserve"> entidad pasaremos el ID de la entidad o el distintivo que consideremos (si no es el id, el </w:t>
+      </w:r>
+      <w:proofErr w:type="spellStart"/>
+      <w:r>
+        <w:rPr/>
+        <w:t>find</w:t>
+      </w:r>
+      <w:proofErr w:type="spellEnd"/>
+      <w:r>
+        <w:rPr/>
+        <w:t xml:space="preserve"> </w:t>
+      </w:r>
+      <w:proofErr w:type="gramStart"/>
+      <w:r>
+        <w:rPr/>
+        <w:t>cambiara</w:t>
+      </w:r>
+      <w:proofErr w:type="gramEnd"/>
+      <w:r>
+        <w:rPr/>
+        <w:t xml:space="preserve"> por una </w:t>
+      </w:r>
+      <w:proofErr w:type="spellStart"/>
+      <w:r>
+        <w:rPr/>
+        <w:t>querie</w:t>
+      </w:r>
+      <w:proofErr w:type="spellEnd"/>
+      <w:r>
+        <w:rPr/>
+        <w:t xml:space="preserve"> como para listar </w:t>
+      </w:r>
+      <w:proofErr w:type="gramStart"/>
+      <w:r>
+        <w:rPr/>
+        <w:t>varias</w:t>
+      </w:r>
+      <w:proofErr w:type="gramEnd"/>
+      <w:r>
+        <w:rPr/>
+        <w:t xml:space="preserve"> pero solo nos </w:t>
+      </w:r>
+      <w:r>
+        <w:rPr/>
+        <w:t>devolverá</w:t>
+      </w:r>
+      <w:r>
+        <w:rPr/>
+        <w:t xml:space="preserve"> un resultado) si encuentra la entidad con ese id la devolvemos, en caso contrario devolvemos </w:t>
+      </w:r>
+      <w:proofErr w:type="spellStart"/>
+      <w:r>
+        <w:rPr/>
+        <w:t>null</w:t>
+      </w:r>
+      <w:proofErr w:type="spellEnd"/>
+    </w:p>
+    <w:p>
+      <w:pPr>
+        <w:pStyle w:val="Normal"/>
+      </w:pPr>
+    </w:p>
     <w:sectPr>
-      <w:pgSz w:w="11906" w:h="16838"/>
+      <w:pgSz w:w="11906" w:h="16838" w:orient="portrait"/>
       <w:pgMar w:top="1417" w:right="1701" w:bottom="1417" w:left="1701" w:header="708" w:footer="708" w:gutter="0"/>
       <w:cols w:space="708"/>
       <w:docGrid w:linePitch="360"/>
@@ -1258,12 +2289,26 @@
 </w:document>
 </file>
 
+<file path=word/intelligence.xml><?xml version="1.0" encoding="utf-8"?>
+<int:Intelligence xmlns:int="http://schemas.microsoft.com/office/intelligence/2019/intelligence">
+  <int:IntelligenceSettings/>
+  <int:Manifest>
+    <int:ParagraphRange paragraphId="91194570" textId="2081894610" start="111" length="8" invalidationStart="111" invalidationLength="8" id="EpWxUTXl"/>
+  </int:Manifest>
+  <int:Observations>
+    <int:Content id="EpWxUTXl">
+      <int:Rejection type="LegacyProofing"/>
+    </int:Content>
+  </int:Observations>
+</int:Intelligence>
+</file>
+
 <file path=word/styles.xml><?xml version="1.0" encoding="utf-8"?>
 <w:styles xmlns:mc="http://schemas.openxmlformats.org/markup-compatibility/2006" xmlns:r="http://schemas.openxmlformats.org/officeDocument/2006/relationships" xmlns:w="http://schemas.openxmlformats.org/wordprocessingml/2006/main" xmlns:w14="http://schemas.microsoft.com/office/word/2010/wordml" xmlns:w15="http://schemas.microsoft.com/office/word/2012/wordml" xmlns:w16cex="http://schemas.microsoft.com/office/word/2018/wordml/cex" xmlns:w16cid="http://schemas.microsoft.com/office/word/2016/wordml/cid" xmlns:w16="http://schemas.microsoft.com/office/word/2018/wordml" xmlns:w16sdtdh="http://schemas.microsoft.com/office/word/2020/wordml/sdtdatahash" xmlns:w16se="http://schemas.microsoft.com/office/word/2015/wordml/symex" mc:Ignorable="w14 w15 w16se w16cid w16 w16cex w16sdtdh">
   <w:docDefaults>
     <w:rPrDefault>
       <w:rPr>
-        <w:rFonts w:asciiTheme="minorHAnsi" w:eastAsiaTheme="minorHAnsi" w:hAnsiTheme="minorHAnsi" w:cstheme="minorBidi"/>
+        <w:rFonts w:asciiTheme="minorHAnsi" w:hAnsiTheme="minorHAnsi" w:eastAsiaTheme="minorHAnsi" w:cstheme="minorBidi"/>
         <w:sz w:val="22"/>
         <w:szCs w:val="22"/>
         <w:lang w:val="es-ES" w:eastAsia="en-US" w:bidi="ar-SA"/>
@@ -1278,14 +2323,14 @@
   <w:latentStyles w:defLockedState="0" w:defUIPriority="99" w:defSemiHidden="0" w:defUnhideWhenUsed="0" w:defQFormat="0" w:count="376">
     <w:lsdException w:name="Normal" w:uiPriority="0" w:qFormat="1"/>
     <w:lsdException w:name="heading 1" w:uiPriority="9" w:qFormat="1"/>
-    <w:lsdException w:name="heading 2" w:semiHidden="1" w:uiPriority="9" w:unhideWhenUsed="1" w:qFormat="1"/>
-    <w:lsdException w:name="heading 3" w:semiHidden="1" w:uiPriority="9" w:unhideWhenUsed="1" w:qFormat="1"/>
-    <w:lsdException w:name="heading 4" w:semiHidden="1" w:uiPriority="9" w:unhideWhenUsed="1" w:qFormat="1"/>
-    <w:lsdException w:name="heading 5" w:semiHidden="1" w:uiPriority="9" w:unhideWhenUsed="1" w:qFormat="1"/>
-    <w:lsdException w:name="heading 6" w:semiHidden="1" w:uiPriority="9" w:unhideWhenUsed="1" w:qFormat="1"/>
-    <w:lsdException w:name="heading 7" w:semiHidden="1" w:uiPriority="9" w:unhideWhenUsed="1" w:qFormat="1"/>
-    <w:lsdException w:name="heading 8" w:semiHidden="1" w:uiPriority="9" w:unhideWhenUsed="1" w:qFormat="1"/>
-    <w:lsdException w:name="heading 9" w:semiHidden="1" w:uiPriority="9" w:unhideWhenUsed="1" w:qFormat="1"/>
+    <w:lsdException w:name="heading 2" w:uiPriority="9" w:semiHidden="1" w:unhideWhenUsed="1" w:qFormat="1"/>
+    <w:lsdException w:name="heading 3" w:uiPriority="9" w:semiHidden="1" w:unhideWhenUsed="1" w:qFormat="1"/>
+    <w:lsdException w:name="heading 4" w:uiPriority="9" w:semiHidden="1" w:unhideWhenUsed="1" w:qFormat="1"/>
+    <w:lsdException w:name="heading 5" w:uiPriority="9" w:semiHidden="1" w:unhideWhenUsed="1" w:qFormat="1"/>
+    <w:lsdException w:name="heading 6" w:uiPriority="9" w:semiHidden="1" w:unhideWhenUsed="1" w:qFormat="1"/>
+    <w:lsdException w:name="heading 7" w:uiPriority="9" w:semiHidden="1" w:unhideWhenUsed="1" w:qFormat="1"/>
+    <w:lsdException w:name="heading 8" w:uiPriority="9" w:semiHidden="1" w:unhideWhenUsed="1" w:qFormat="1"/>
+    <w:lsdException w:name="heading 9" w:uiPriority="9" w:semiHidden="1" w:unhideWhenUsed="1" w:qFormat="1"/>
     <w:lsdException w:name="index 1" w:semiHidden="1" w:unhideWhenUsed="1"/>
     <w:lsdException w:name="index 2" w:semiHidden="1" w:unhideWhenUsed="1"/>
     <w:lsdException w:name="index 3" w:semiHidden="1" w:unhideWhenUsed="1"/>
@@ -1295,22 +2340,22 @@
     <w:lsdException w:name="index 7" w:semiHidden="1" w:unhideWhenUsed="1"/>
     <w:lsdException w:name="index 8" w:semiHidden="1" w:unhideWhenUsed="1"/>
     <w:lsdException w:name="index 9" w:semiHidden="1" w:unhideWhenUsed="1"/>
-    <w:lsdException w:name="toc 1" w:semiHidden="1" w:uiPriority="39" w:unhideWhenUsed="1"/>
-    <w:lsdException w:name="toc 2" w:semiHidden="1" w:uiPriority="39" w:unhideWhenUsed="1"/>
-    <w:lsdException w:name="toc 3" w:semiHidden="1" w:uiPriority="39" w:unhideWhenUsed="1"/>
-    <w:lsdException w:name="toc 4" w:semiHidden="1" w:uiPriority="39" w:unhideWhenUsed="1"/>
-    <w:lsdException w:name="toc 5" w:semiHidden="1" w:uiPriority="39" w:unhideWhenUsed="1"/>
-    <w:lsdException w:name="toc 6" w:semiHidden="1" w:uiPriority="39" w:unhideWhenUsed="1"/>
-    <w:lsdException w:name="toc 7" w:semiHidden="1" w:uiPriority="39" w:unhideWhenUsed="1"/>
-    <w:lsdException w:name="toc 8" w:semiHidden="1" w:uiPriority="39" w:unhideWhenUsed="1"/>
-    <w:lsdException w:name="toc 9" w:semiHidden="1" w:uiPriority="39" w:unhideWhenUsed="1"/>
+    <w:lsdException w:name="toc 1" w:uiPriority="39" w:semiHidden="1" w:unhideWhenUsed="1"/>
+    <w:lsdException w:name="toc 2" w:uiPriority="39" w:semiHidden="1" w:unhideWhenUsed="1"/>
+    <w:lsdException w:name="toc 3" w:uiPriority="39" w:semiHidden="1" w:unhideWhenUsed="1"/>
+    <w:lsdException w:name="toc 4" w:uiPriority="39" w:semiHidden="1" w:unhideWhenUsed="1"/>
+    <w:lsdException w:name="toc 5" w:uiPriority="39" w:semiHidden="1" w:unhideWhenUsed="1"/>
+    <w:lsdException w:name="toc 6" w:uiPriority="39" w:semiHidden="1" w:unhideWhenUsed="1"/>
+    <w:lsdException w:name="toc 7" w:uiPriority="39" w:semiHidden="1" w:unhideWhenUsed="1"/>
+    <w:lsdException w:name="toc 8" w:uiPriority="39" w:semiHidden="1" w:unhideWhenUsed="1"/>
+    <w:lsdException w:name="toc 9" w:uiPriority="39" w:semiHidden="1" w:unhideWhenUsed="1"/>
     <w:lsdException w:name="Normal Indent" w:semiHidden="1" w:unhideWhenUsed="1"/>
     <w:lsdException w:name="footnote text" w:semiHidden="1" w:unhideWhenUsed="1"/>
     <w:lsdException w:name="annotation text" w:semiHidden="1" w:unhideWhenUsed="1"/>
     <w:lsdException w:name="header" w:semiHidden="1" w:unhideWhenUsed="1"/>
     <w:lsdException w:name="footer" w:semiHidden="1" w:unhideWhenUsed="1"/>
     <w:lsdException w:name="index heading" w:semiHidden="1" w:unhideWhenUsed="1"/>
-    <w:lsdException w:name="caption" w:semiHidden="1" w:uiPriority="35" w:unhideWhenUsed="1" w:qFormat="1"/>
+    <w:lsdException w:name="caption" w:uiPriority="35" w:semiHidden="1" w:unhideWhenUsed="1" w:qFormat="1"/>
     <w:lsdException w:name="table of figures" w:semiHidden="1" w:unhideWhenUsed="1"/>
     <w:lsdException w:name="envelope address" w:semiHidden="1" w:unhideWhenUsed="1"/>
     <w:lsdException w:name="envelope return" w:semiHidden="1" w:unhideWhenUsed="1"/>
@@ -1341,7 +2386,7 @@
     <w:lsdException w:name="Title" w:uiPriority="10" w:qFormat="1"/>
     <w:lsdException w:name="Closing" w:semiHidden="1" w:unhideWhenUsed="1"/>
     <w:lsdException w:name="Signature" w:semiHidden="1" w:unhideWhenUsed="1"/>
-    <w:lsdException w:name="Default Paragraph Font" w:semiHidden="1" w:uiPriority="1" w:unhideWhenUsed="1"/>
+    <w:lsdException w:name="Default Paragraph Font" w:uiPriority="1" w:semiHidden="1" w:unhideWhenUsed="1"/>
     <w:lsdException w:name="Body Text" w:semiHidden="1" w:unhideWhenUsed="1"/>
     <w:lsdException w:name="Body Text Indent" w:semiHidden="1" w:unhideWhenUsed="1"/>
     <w:lsdException w:name="List Continue" w:semiHidden="1" w:unhideWhenUsed="1"/>
@@ -1541,8 +2586,8 @@
     <w:lsdException w:name="Subtle Reference" w:uiPriority="31" w:qFormat="1"/>
     <w:lsdException w:name="Intense Reference" w:uiPriority="32" w:qFormat="1"/>
     <w:lsdException w:name="Book Title" w:uiPriority="33" w:qFormat="1"/>
-    <w:lsdException w:name="Bibliography" w:semiHidden="1" w:uiPriority="37" w:unhideWhenUsed="1"/>
-    <w:lsdException w:name="TOC Heading" w:semiHidden="1" w:uiPriority="39" w:unhideWhenUsed="1" w:qFormat="1"/>
+    <w:lsdException w:name="Bibliography" w:uiPriority="37" w:semiHidden="1" w:unhideWhenUsed="1"/>
+    <w:lsdException w:name="TOC Heading" w:uiPriority="39" w:semiHidden="1" w:unhideWhenUsed="1" w:qFormat="1"/>
     <w:lsdException w:name="Plain Table 1" w:uiPriority="41"/>
     <w:lsdException w:name="Plain Table 2" w:uiPriority="42"/>
     <w:lsdException w:name="Plain Table 3" w:uiPriority="43"/>
@@ -1653,7 +2698,7 @@
     <w:lsdException w:name="Unresolved Mention" w:semiHidden="1" w:unhideWhenUsed="1"/>
     <w:lsdException w:name="Smart Link" w:semiHidden="1" w:unhideWhenUsed="1"/>
   </w:latentStyles>
-  <w:style w:type="paragraph" w:default="1" w:styleId="Normal">
+  <w:style w:type="paragraph" w:styleId="Normal" w:default="1">
     <w:name w:val="Normal"/>
     <w:qFormat/>
   </w:style>
@@ -1672,7 +2717,7 @@
       <w:outlineLvl w:val="0"/>
     </w:pPr>
     <w:rPr>
-      <w:rFonts w:asciiTheme="majorHAnsi" w:eastAsiaTheme="majorEastAsia" w:hAnsiTheme="majorHAnsi" w:cstheme="majorBidi"/>
+      <w:rFonts w:asciiTheme="majorHAnsi" w:hAnsiTheme="majorHAnsi" w:eastAsiaTheme="majorEastAsia" w:cstheme="majorBidi"/>
       <w:color w:val="2F5496" w:themeColor="accent1" w:themeShade="BF"/>
       <w:sz w:val="32"/>
       <w:szCs w:val="32"/>
@@ -1694,7 +2739,7 @@
       <w:outlineLvl w:val="1"/>
     </w:pPr>
     <w:rPr>
-      <w:rFonts w:asciiTheme="majorHAnsi" w:eastAsiaTheme="majorEastAsia" w:hAnsiTheme="majorHAnsi" w:cstheme="majorBidi"/>
+      <w:rFonts w:asciiTheme="majorHAnsi" w:hAnsiTheme="majorHAnsi" w:eastAsiaTheme="majorEastAsia" w:cstheme="majorBidi"/>
       <w:color w:val="2F5496" w:themeColor="accent1" w:themeShade="BF"/>
       <w:sz w:val="26"/>
       <w:szCs w:val="26"/>
@@ -1716,19 +2761,19 @@
       <w:outlineLvl w:val="2"/>
     </w:pPr>
     <w:rPr>
-      <w:rFonts w:asciiTheme="majorHAnsi" w:eastAsiaTheme="majorEastAsia" w:hAnsiTheme="majorHAnsi" w:cstheme="majorBidi"/>
+      <w:rFonts w:asciiTheme="majorHAnsi" w:hAnsiTheme="majorHAnsi" w:eastAsiaTheme="majorEastAsia" w:cstheme="majorBidi"/>
       <w:color w:val="1F3763" w:themeColor="accent1" w:themeShade="7F"/>
       <w:sz w:val="24"/>
       <w:szCs w:val="24"/>
     </w:rPr>
   </w:style>
-  <w:style w:type="character" w:default="1" w:styleId="Fuentedeprrafopredeter">
+  <w:style w:type="character" w:styleId="Fuentedeprrafopredeter" w:default="1">
     <w:name w:val="Default Paragraph Font"/>
     <w:uiPriority w:val="1"/>
     <w:semiHidden/>
     <w:unhideWhenUsed/>
   </w:style>
-  <w:style w:type="table" w:default="1" w:styleId="Tablanormal">
+  <w:style w:type="table" w:styleId="Tablanormal" w:default="1">
     <w:name w:val="Normal Table"/>
     <w:uiPriority w:val="99"/>
     <w:semiHidden/>
@@ -1743,7 +2788,7 @@
       </w:tblCellMar>
     </w:tblPr>
   </w:style>
-  <w:style w:type="numbering" w:default="1" w:styleId="Sinlista">
+  <w:style w:type="numbering" w:styleId="Sinlista" w:default="1">
     <w:name w:val="No List"/>
     <w:uiPriority w:val="99"/>
     <w:semiHidden/>
@@ -1762,21 +2807,21 @@
       <w:contextualSpacing/>
     </w:pPr>
     <w:rPr>
-      <w:rFonts w:asciiTheme="majorHAnsi" w:eastAsiaTheme="majorEastAsia" w:hAnsiTheme="majorHAnsi" w:cstheme="majorBidi"/>
+      <w:rFonts w:asciiTheme="majorHAnsi" w:hAnsiTheme="majorHAnsi" w:eastAsiaTheme="majorEastAsia" w:cstheme="majorBidi"/>
       <w:spacing w:val="-10"/>
       <w:kern w:val="28"/>
       <w:sz w:val="56"/>
       <w:szCs w:val="56"/>
     </w:rPr>
   </w:style>
-  <w:style w:type="character" w:customStyle="1" w:styleId="TtuloCar">
+  <w:style w:type="character" w:styleId="TtuloCar" w:customStyle="1">
     <w:name w:val="Título Car"/>
     <w:basedOn w:val="Fuentedeprrafopredeter"/>
     <w:link w:val="Ttulo"/>
     <w:uiPriority w:val="10"/>
     <w:rsid w:val="005956ED"/>
     <w:rPr>
-      <w:rFonts w:asciiTheme="majorHAnsi" w:eastAsiaTheme="majorEastAsia" w:hAnsiTheme="majorHAnsi" w:cstheme="majorBidi"/>
+      <w:rFonts w:asciiTheme="majorHAnsi" w:hAnsiTheme="majorHAnsi" w:eastAsiaTheme="majorEastAsia" w:cstheme="majorBidi"/>
       <w:spacing w:val="-10"/>
       <w:kern w:val="28"/>
       <w:sz w:val="56"/>
@@ -1806,40 +2851,40 @@
       <w:shd w:val="clear" w:color="auto" w:fill="E1DFDD"/>
     </w:rPr>
   </w:style>
-  <w:style w:type="character" w:customStyle="1" w:styleId="Ttulo2Car">
+  <w:style w:type="character" w:styleId="Ttulo2Car" w:customStyle="1">
     <w:name w:val="Título 2 Car"/>
     <w:basedOn w:val="Fuentedeprrafopredeter"/>
     <w:link w:val="Ttulo2"/>
     <w:uiPriority w:val="9"/>
     <w:rsid w:val="005956ED"/>
     <w:rPr>
-      <w:rFonts w:asciiTheme="majorHAnsi" w:eastAsiaTheme="majorEastAsia" w:hAnsiTheme="majorHAnsi" w:cstheme="majorBidi"/>
+      <w:rFonts w:asciiTheme="majorHAnsi" w:hAnsiTheme="majorHAnsi" w:eastAsiaTheme="majorEastAsia" w:cstheme="majorBidi"/>
       <w:color w:val="2F5496" w:themeColor="accent1" w:themeShade="BF"/>
       <w:sz w:val="26"/>
       <w:szCs w:val="26"/>
     </w:rPr>
   </w:style>
-  <w:style w:type="character" w:customStyle="1" w:styleId="Ttulo3Car">
+  <w:style w:type="character" w:styleId="Ttulo3Car" w:customStyle="1">
     <w:name w:val="Título 3 Car"/>
     <w:basedOn w:val="Fuentedeprrafopredeter"/>
     <w:link w:val="Ttulo3"/>
     <w:uiPriority w:val="9"/>
     <w:rsid w:val="0007461D"/>
     <w:rPr>
-      <w:rFonts w:asciiTheme="majorHAnsi" w:eastAsiaTheme="majorEastAsia" w:hAnsiTheme="majorHAnsi" w:cstheme="majorBidi"/>
+      <w:rFonts w:asciiTheme="majorHAnsi" w:hAnsiTheme="majorHAnsi" w:eastAsiaTheme="majorEastAsia" w:cstheme="majorBidi"/>
       <w:color w:val="1F3763" w:themeColor="accent1" w:themeShade="7F"/>
       <w:sz w:val="24"/>
       <w:szCs w:val="24"/>
     </w:rPr>
   </w:style>
-  <w:style w:type="character" w:customStyle="1" w:styleId="Ttulo1Car">
+  <w:style w:type="character" w:styleId="Ttulo1Car" w:customStyle="1">
     <w:name w:val="Título 1 Car"/>
     <w:basedOn w:val="Fuentedeprrafopredeter"/>
     <w:link w:val="Ttulo1"/>
     <w:uiPriority w:val="9"/>
     <w:rsid w:val="002A15CA"/>
     <w:rPr>
-      <w:rFonts w:asciiTheme="majorHAnsi" w:eastAsiaTheme="majorEastAsia" w:hAnsiTheme="majorHAnsi" w:cstheme="majorBidi"/>
+      <w:rFonts w:asciiTheme="majorHAnsi" w:hAnsiTheme="majorHAnsi" w:eastAsiaTheme="majorEastAsia" w:cstheme="majorBidi"/>
       <w:color w:val="2F5496" w:themeColor="accent1" w:themeShade="BF"/>
       <w:sz w:val="32"/>
       <w:szCs w:val="32"/>
@@ -1874,6 +2919,39 @@
     </w:pPr>
   </w:style>
 </w:styles>
+</file>
+
+<file path=word/glossary/document.xml><?xml version="1.0" encoding="utf-8"?>
+<w:glossaryDocument xmlns:w14="http://schemas.microsoft.com/office/word/2010/wordml" xmlns:w="http://schemas.openxmlformats.org/wordprocessingml/2006/main">
+  <w:docParts>
+    <w:docPart>
+      <w:docPartPr>
+        <w:name w:val="DefaultPlaceholder_1081868574"/>
+        <w:category>
+          <w:name w:val="General"/>
+          <w:gallery w:val="placeholder"/>
+        </w:category>
+        <w:types>
+          <w:type w:val="bbPlcHdr"/>
+        </w:types>
+        <w:behaviors>
+          <w:behavior w:val="content"/>
+        </w:behaviors>
+        <w:guid w:val="{15df9ebd-0626-4404-a5c1-3d1c7662ce83}"/>
+      </w:docPartPr>
+      <w:docPartBody>
+        <w:p>
+          <w:r>
+            <w:rPr>
+              <w:rStyle w:val="PlaceholderText"/>
+            </w:rPr>
+            <w:t/>
+          </w:r>
+        </w:p>
+      </w:docPartBody>
+    </w:docPart>
+  </w:docParts>
+</w:glossaryDocument>
 </file>
 
 <file path=word/theme/theme1.xml><?xml version="1.0" encoding="utf-8"?>

</xml_diff>